<commit_message>
Added client insert sorted
</commit_message>
<xml_diff>
--- a/docs/(old) Requirements and Diagrams.docx
+++ b/docs/(old) Requirements and Diagrams.docx
@@ -868,23 +868,7 @@
                 <w:sz w:val="24"/>
                 <w:szCs w:val="24"/>
               </w:rPr>
-              <w:t xml:space="preserve">Client’s ID, restaurant’s NIT, each product’s </w:t>
-            </w:r>
-            <w:proofErr w:type="gramStart"/>
-            <w:r>
-              <w:rPr>
-                <w:sz w:val="24"/>
-                <w:szCs w:val="24"/>
-              </w:rPr>
-              <w:t>code</w:t>
-            </w:r>
-            <w:proofErr w:type="gramEnd"/>
-            <w:r>
-              <w:rPr>
-                <w:sz w:val="24"/>
-                <w:szCs w:val="24"/>
-              </w:rPr>
-              <w:t xml:space="preserve"> and amount.</w:t>
+              <w:t>Client’s ID, restaurant’s NIT, each product’s code and amount.</w:t>
             </w:r>
           </w:p>
         </w:tc>
@@ -1205,6 +1189,21 @@
           </w:p>
         </w:tc>
       </w:tr>
+    </w:tbl>
+    <w:p/>
+    <w:p/>
+    <w:p/>
+    <w:p/>
+    <w:tbl>
+      <w:tblPr>
+        <w:tblStyle w:val="TableGrid"/>
+        <w:tblW w:w="0" w:type="auto"/>
+        <w:tblLook w:val="04A0" w:firstRow="1" w:lastRow="0" w:firstColumn="1" w:lastColumn="0" w:noHBand="0" w:noVBand="1"/>
+      </w:tblPr>
+      <w:tblGrid>
+        <w:gridCol w:w="1555"/>
+        <w:gridCol w:w="6939"/>
+      </w:tblGrid>
       <w:tr>
         <w:tc>
           <w:tcPr>
@@ -1226,6 +1225,7 @@
                 <w:sz w:val="24"/>
                 <w:szCs w:val="24"/>
               </w:rPr>
+              <w:lastRenderedPageBreak/>
               <w:t>Name</w:t>
             </w:r>
           </w:p>
@@ -1410,7 +1410,6 @@
                 <w:sz w:val="24"/>
                 <w:szCs w:val="24"/>
               </w:rPr>
-              <w:lastRenderedPageBreak/>
               <w:t>The client’s data will have been updated successfully.</w:t>
             </w:r>
           </w:p>
@@ -2354,6 +2353,14 @@
         </w:tc>
       </w:tr>
     </w:tbl>
+    <w:p>
+      <w:pPr>
+        <w:rPr>
+          <w:b/>
+          <w:bCs/>
+        </w:rPr>
+      </w:pPr>
+    </w:p>
     <w:p>
       <w:pPr>
         <w:rPr>
@@ -2401,6 +2408,7 @@
                 <w:sz w:val="24"/>
                 <w:szCs w:val="24"/>
               </w:rPr>
+              <w:lastRenderedPageBreak/>
               <w:t>Name</w:t>
             </w:r>
           </w:p>
@@ -2623,7 +2631,6 @@
                 <w:sz w:val="24"/>
                 <w:szCs w:val="24"/>
               </w:rPr>
-              <w:lastRenderedPageBreak/>
               <w:t>Name</w:t>
             </w:r>
           </w:p>
@@ -3148,7 +3155,21 @@
                 <w:sz w:val="24"/>
                 <w:szCs w:val="24"/>
               </w:rPr>
-              <w:t>Imports restaurant data from csv (The first line is not read as it states what each column is)</w:t>
+              <w:t xml:space="preserve">Imports </w:t>
+            </w:r>
+            <w:r>
+              <w:rPr>
+                <w:sz w:val="24"/>
+                <w:szCs w:val="24"/>
+              </w:rPr>
+              <w:t>object</w:t>
+            </w:r>
+            <w:r>
+              <w:rPr>
+                <w:sz w:val="24"/>
+                <w:szCs w:val="24"/>
+              </w:rPr>
+              <w:t xml:space="preserve"> data from csv (The first line is not read as it states what each column is)</w:t>
             </w:r>
           </w:p>
         </w:tc>
@@ -3374,6 +3395,18 @@
       </w:r>
       <w:r>
         <w:t xml:space="preserve"> CSV file with 1000 entries.</w:t>
+      </w:r>
+    </w:p>
+    <w:p>
+      <w:pPr>
+        <w:pStyle w:val="ListParagraph"/>
+        <w:numPr>
+          <w:ilvl w:val="0"/>
+          <w:numId w:val="1"/>
+        </w:numPr>
+      </w:pPr>
+      <w:r>
+        <w:t>All clients must have exactly two names separated by a space.</w:t>
       </w:r>
     </w:p>
     <w:sectPr>

</xml_diff>